<commit_message>
Date: 29 July 2025
</commit_message>
<xml_diff>
--- a/Assignments.docx
+++ b/Assignments.docx
@@ -147,6 +147,126 @@
         <w:t>pf</w:t>
       </w:r>
       <w:proofErr w:type="spellEnd"/>
+    </w:p>
+    <w:p>
+      <w:pPr>
+        <w:pStyle w:val="ListParagraph"/>
+        <w:numPr>
+          <w:ilvl w:val="0"/>
+          <w:numId w:val="1"/>
+        </w:numPr>
+        <w:rPr>
+          <w:sz w:val="24"/>
+          <w:szCs w:val="24"/>
+          <w:lang w:val="en-US"/>
+        </w:rPr>
+      </w:pPr>
+      <w:r>
+        <w:rPr>
+          <w:sz w:val="24"/>
+          <w:szCs w:val="24"/>
+          <w:lang w:val="en-US"/>
+        </w:rPr>
+        <w:t xml:space="preserve">Accept marks of 5 subjects and </w:t>
+      </w:r>
+      <w:r>
+        <w:rPr>
+          <w:sz w:val="24"/>
+          <w:szCs w:val="24"/>
+          <w:lang w:val="en-US"/>
+        </w:rPr>
+        <w:t>calculate</w:t>
+      </w:r>
+      <w:r>
+        <w:rPr>
+          <w:sz w:val="24"/>
+          <w:szCs w:val="24"/>
+          <w:lang w:val="en-US"/>
+        </w:rPr>
+        <w:t xml:space="preserve"> total and average marks.</w:t>
+      </w:r>
+    </w:p>
+    <w:p>
+      <w:pPr>
+        <w:pStyle w:val="ListParagraph"/>
+        <w:numPr>
+          <w:ilvl w:val="0"/>
+          <w:numId w:val="1"/>
+        </w:numPr>
+        <w:rPr>
+          <w:sz w:val="24"/>
+          <w:szCs w:val="24"/>
+          <w:lang w:val="en-US"/>
+        </w:rPr>
+      </w:pPr>
+      <w:r>
+        <w:rPr>
+          <w:sz w:val="24"/>
+          <w:szCs w:val="24"/>
+          <w:lang w:val="en-US"/>
+        </w:rPr>
+        <w:t>Accept selling amount and purchase amount from user and display whether it is profit or loss and how much?</w:t>
+      </w:r>
+    </w:p>
+    <w:p>
+      <w:pPr>
+        <w:pStyle w:val="ListParagraph"/>
+        <w:numPr>
+          <w:ilvl w:val="0"/>
+          <w:numId w:val="1"/>
+        </w:numPr>
+        <w:rPr>
+          <w:sz w:val="24"/>
+          <w:szCs w:val="24"/>
+          <w:lang w:val="en-US"/>
+        </w:rPr>
+      </w:pPr>
+      <w:r>
+        <w:rPr>
+          <w:sz w:val="24"/>
+          <w:szCs w:val="24"/>
+          <w:lang w:val="en-US"/>
+        </w:rPr>
+        <w:t>Accept a year from user and check whether it is leap or not?</w:t>
+      </w:r>
+    </w:p>
+    <w:p>
+      <w:pPr>
+        <w:pStyle w:val="ListParagraph"/>
+        <w:numPr>
+          <w:ilvl w:val="0"/>
+          <w:numId w:val="1"/>
+        </w:numPr>
+        <w:rPr>
+          <w:sz w:val="24"/>
+          <w:szCs w:val="24"/>
+          <w:lang w:val="en-US"/>
+        </w:rPr>
+      </w:pPr>
+      <w:r>
+        <w:rPr>
+          <w:sz w:val="24"/>
+          <w:szCs w:val="24"/>
+          <w:lang w:val="en-US"/>
+        </w:rPr>
+        <w:t xml:space="preserve">Accept age from user and show the message as "You are valid for voting" if age is </w:t>
+      </w:r>
+      <w:r>
+        <w:rPr>
+          <w:sz w:val="24"/>
+          <w:szCs w:val="24"/>
+          <w:lang w:val="en-US"/>
+        </w:rPr>
+        <w:t>greater</w:t>
+      </w:r>
+      <w:r>
+        <w:rPr>
+          <w:sz w:val="24"/>
+          <w:szCs w:val="24"/>
+          <w:lang w:val="en-US"/>
+        </w:rPr>
+        <w:t xml:space="preserve"> than or equal to 18 otherwise display the message as "You are not valid for voting"</w:t>
+      </w:r>
     </w:p>
     <w:p>
       <w:pPr>
@@ -263,8 +383,100 @@
       </w:pPr>
     </w:lvl>
   </w:abstractNum>
+  <w:abstractNum w:abstractNumId="1">
+    <w:nsid w:val="394131C0"/>
+    <w:multiLevelType w:val="hybridMultilevel"/>
+    <w:tmpl w:val="46D85910"/>
+    <w:lvl w:ilvl="0" w:tplc="4009000F">
+      <w:start w:val="1"/>
+      <w:numFmt w:val="decimal"/>
+      <w:lvlText w:val="%1."/>
+      <w:lvlJc w:val="left"/>
+      <w:pPr>
+        <w:ind w:left="720" w:hanging="360"/>
+      </w:pPr>
+      <w:rPr>
+        <w:rFonts w:hint="default"/>
+      </w:rPr>
+    </w:lvl>
+    <w:lvl w:ilvl="1" w:tplc="40090019" w:tentative="1">
+      <w:start w:val="1"/>
+      <w:numFmt w:val="lowerLetter"/>
+      <w:lvlText w:val="%2."/>
+      <w:lvlJc w:val="left"/>
+      <w:pPr>
+        <w:ind w:left="1440" w:hanging="360"/>
+      </w:pPr>
+    </w:lvl>
+    <w:lvl w:ilvl="2" w:tplc="4009001B" w:tentative="1">
+      <w:start w:val="1"/>
+      <w:numFmt w:val="lowerRoman"/>
+      <w:lvlText w:val="%3."/>
+      <w:lvlJc w:val="right"/>
+      <w:pPr>
+        <w:ind w:left="2160" w:hanging="180"/>
+      </w:pPr>
+    </w:lvl>
+    <w:lvl w:ilvl="3" w:tplc="4009000F" w:tentative="1">
+      <w:start w:val="1"/>
+      <w:numFmt w:val="decimal"/>
+      <w:lvlText w:val="%4."/>
+      <w:lvlJc w:val="left"/>
+      <w:pPr>
+        <w:ind w:left="2880" w:hanging="360"/>
+      </w:pPr>
+    </w:lvl>
+    <w:lvl w:ilvl="4" w:tplc="40090019" w:tentative="1">
+      <w:start w:val="1"/>
+      <w:numFmt w:val="lowerLetter"/>
+      <w:lvlText w:val="%5."/>
+      <w:lvlJc w:val="left"/>
+      <w:pPr>
+        <w:ind w:left="3600" w:hanging="360"/>
+      </w:pPr>
+    </w:lvl>
+    <w:lvl w:ilvl="5" w:tplc="4009001B" w:tentative="1">
+      <w:start w:val="1"/>
+      <w:numFmt w:val="lowerRoman"/>
+      <w:lvlText w:val="%6."/>
+      <w:lvlJc w:val="right"/>
+      <w:pPr>
+        <w:ind w:left="4320" w:hanging="180"/>
+      </w:pPr>
+    </w:lvl>
+    <w:lvl w:ilvl="6" w:tplc="4009000F" w:tentative="1">
+      <w:start w:val="1"/>
+      <w:numFmt w:val="decimal"/>
+      <w:lvlText w:val="%7."/>
+      <w:lvlJc w:val="left"/>
+      <w:pPr>
+        <w:ind w:left="5040" w:hanging="360"/>
+      </w:pPr>
+    </w:lvl>
+    <w:lvl w:ilvl="7" w:tplc="40090019" w:tentative="1">
+      <w:start w:val="1"/>
+      <w:numFmt w:val="lowerLetter"/>
+      <w:lvlText w:val="%8."/>
+      <w:lvlJc w:val="left"/>
+      <w:pPr>
+        <w:ind w:left="5760" w:hanging="360"/>
+      </w:pPr>
+    </w:lvl>
+    <w:lvl w:ilvl="8" w:tplc="4009001B" w:tentative="1">
+      <w:start w:val="1"/>
+      <w:numFmt w:val="lowerRoman"/>
+      <w:lvlText w:val="%9."/>
+      <w:lvlJc w:val="right"/>
+      <w:pPr>
+        <w:ind w:left="6480" w:hanging="180"/>
+      </w:pPr>
+    </w:lvl>
+  </w:abstractNum>
   <w:num w:numId="1">
     <w:abstractNumId w:val="0"/>
+  </w:num>
+  <w:num w:numId="2">
+    <w:abstractNumId w:val="1"/>
   </w:num>
 </w:numbering>
 </file>

</xml_diff>